<commit_message>
subida com o glossário corrigido
</commit_message>
<xml_diff>
--- a/documentacao/Requisitos - DevBoyz.docx
+++ b/documentacao/Requisitos - DevBoyz.docx
@@ -1348,8 +1348,10 @@
         <w:jc w:val="both"/>
         <w:rPr>
           <w:rFonts w:ascii="Arial" w:hAnsi="Arial" w:cs="Arial"/>
-          <w:sz w:val="24"/>
-          <w:szCs w:val="24"/>
+          <w:color w:val="202124"/>
+          <w:sz w:val="24"/>
+          <w:szCs w:val="24"/>
+          <w:shd w:val="clear" w:color="auto" w:fill="FFFFFF"/>
         </w:rPr>
       </w:pPr>
       <w:r>
@@ -1494,7 +1496,9 @@
         </w:rPr>
         <w:t>.</w:t>
       </w:r>
-      <w:r>
+    </w:p>
+    <w:p>
+      <w:pPr>
         <w:rPr>
           <w:rFonts w:ascii="Arial" w:hAnsi="Arial" w:cs="Arial"/>
           <w:color w:val="202124"/>
@@ -1502,7 +1506,16 @@
           <w:szCs w:val="24"/>
           <w:shd w:val="clear" w:color="auto" w:fill="FFFFFF"/>
         </w:rPr>
-        <w:t xml:space="preserve"> </w:t>
+      </w:pPr>
+      <w:r>
+        <w:rPr>
+          <w:rFonts w:ascii="Arial" w:hAnsi="Arial" w:cs="Arial"/>
+          <w:color w:val="202124"/>
+          <w:sz w:val="24"/>
+          <w:szCs w:val="24"/>
+          <w:shd w:val="clear" w:color="auto" w:fill="FFFFFF"/>
+        </w:rPr>
+        <w:br w:type="page"/>
       </w:r>
     </w:p>
     <w:p>
@@ -1526,12 +1539,18 @@
           <w:bCs/>
           <w:color w:val="auto"/>
         </w:rPr>
+        <w:lastRenderedPageBreak/>
         <w:t>Glossário</w:t>
       </w:r>
     </w:p>
     <w:p>
       <w:pPr>
         <w:jc w:val="both"/>
+        <w:rPr>
+          <w:rFonts w:ascii="Arial" w:hAnsi="Arial" w:cs="Arial"/>
+          <w:sz w:val="24"/>
+          <w:szCs w:val="24"/>
+        </w:rPr>
       </w:pPr>
     </w:p>
     <w:p>
@@ -1546,10 +1565,30 @@
       <w:r>
         <w:rPr>
           <w:rFonts w:ascii="Arial" w:hAnsi="Arial" w:cs="Arial"/>
-          <w:sz w:val="24"/>
-          <w:szCs w:val="24"/>
-        </w:rPr>
-        <w:t>Destinasse – Dedicar; ter por objetivo um destino final.</w:t>
+          <w:b/>
+          <w:bCs/>
+          <w:sz w:val="24"/>
+          <w:szCs w:val="24"/>
+        </w:rPr>
+        <w:t>TCC</w:t>
+      </w:r>
+      <w:r>
+        <w:rPr>
+          <w:rFonts w:ascii="Arial" w:hAnsi="Arial" w:cs="Arial"/>
+          <w:b/>
+          <w:bCs/>
+          <w:sz w:val="24"/>
+          <w:szCs w:val="24"/>
+        </w:rPr>
+        <w:t>:</w:t>
+      </w:r>
+      <w:r>
+        <w:rPr>
+          <w:rFonts w:ascii="Arial" w:hAnsi="Arial" w:cs="Arial"/>
+          <w:sz w:val="24"/>
+          <w:szCs w:val="24"/>
+        </w:rPr>
+        <w:t xml:space="preserve"> Trabalho de Conclusão de Curso.</w:t>
       </w:r>
     </w:p>
     <w:p>
@@ -1557,50 +1596,312 @@
         <w:jc w:val="both"/>
         <w:rPr>
           <w:rFonts w:ascii="Arial" w:hAnsi="Arial" w:cs="Arial"/>
+          <w:sz w:val="24"/>
+          <w:szCs w:val="24"/>
+        </w:rPr>
+      </w:pPr>
+      <w:r>
+        <w:rPr>
+          <w:rFonts w:ascii="Arial" w:hAnsi="Arial" w:cs="Arial"/>
+          <w:b/>
+          <w:bCs/>
+          <w:sz w:val="24"/>
+          <w:szCs w:val="24"/>
+        </w:rPr>
+        <w:t>Orientador:</w:t>
+      </w:r>
+      <w:r>
+        <w:rPr>
+          <w:rFonts w:ascii="Arial" w:hAnsi="Arial" w:cs="Arial"/>
+          <w:sz w:val="24"/>
+          <w:szCs w:val="24"/>
+        </w:rPr>
+        <w:t xml:space="preserve"> Termo utilizado para representação dos responsáveis pelas turmas.</w:t>
+      </w:r>
+    </w:p>
+    <w:p>
+      <w:pPr>
+        <w:jc w:val="both"/>
+        <w:rPr>
+          <w:rFonts w:ascii="Arial" w:hAnsi="Arial" w:cs="Arial"/>
+          <w:color w:val="363636"/>
+          <w:sz w:val="24"/>
+          <w:szCs w:val="24"/>
+          <w:shd w:val="clear" w:color="auto" w:fill="FFFFFF"/>
+        </w:rPr>
+      </w:pPr>
+      <w:r>
+        <w:rPr>
+          <w:rFonts w:ascii="Arial" w:hAnsi="Arial" w:cs="Arial"/>
+          <w:b/>
+          <w:bCs/>
+          <w:sz w:val="24"/>
+          <w:szCs w:val="24"/>
+        </w:rPr>
+        <w:t>Back-</w:t>
+      </w:r>
+      <w:proofErr w:type="spellStart"/>
+      <w:r>
+        <w:rPr>
+          <w:rFonts w:ascii="Arial" w:hAnsi="Arial" w:cs="Arial"/>
+          <w:b/>
+          <w:bCs/>
+          <w:sz w:val="24"/>
+          <w:szCs w:val="24"/>
+        </w:rPr>
+        <w:t>end</w:t>
+      </w:r>
+      <w:proofErr w:type="spellEnd"/>
+      <w:r>
+        <w:rPr>
+          <w:rFonts w:ascii="Arial" w:hAnsi="Arial" w:cs="Arial"/>
+          <w:b/>
+          <w:bCs/>
+          <w:sz w:val="24"/>
+          <w:szCs w:val="24"/>
+        </w:rPr>
+        <w:t xml:space="preserve">: </w:t>
+      </w:r>
+      <w:r>
+        <w:rPr>
+          <w:rFonts w:ascii="Arial" w:hAnsi="Arial" w:cs="Arial"/>
+          <w:sz w:val="24"/>
+          <w:szCs w:val="24"/>
+        </w:rPr>
+        <w:t>Termo utilizado</w:t>
+      </w:r>
+      <w:r>
+        <w:rPr>
+          <w:rFonts w:ascii="Arial" w:hAnsi="Arial" w:cs="Arial"/>
+          <w:sz w:val="24"/>
+          <w:szCs w:val="24"/>
+        </w:rPr>
+        <w:t xml:space="preserve"> para</w:t>
+      </w:r>
+      <w:r>
+        <w:rPr>
+          <w:rFonts w:ascii="Arial" w:hAnsi="Arial" w:cs="Arial"/>
+          <w:sz w:val="24"/>
+          <w:szCs w:val="24"/>
+        </w:rPr>
+        <w:t xml:space="preserve"> tudo que</w:t>
+      </w:r>
+      <w:r>
+        <w:rPr>
+          <w:rFonts w:ascii="Arial" w:hAnsi="Arial" w:cs="Arial"/>
+          <w:color w:val="363636"/>
+          <w:sz w:val="24"/>
+          <w:szCs w:val="24"/>
+          <w:shd w:val="clear" w:color="auto" w:fill="FFFFFF"/>
+        </w:rPr>
+        <w:t> se relaciona com o que está por trás das aplicações desenvolvidas na programação. Ou seja, tudo que dá estrutura e apoio às ações do usuário da máquina é chamado de back-end.</w:t>
+      </w:r>
+    </w:p>
+    <w:p>
+      <w:pPr>
+        <w:jc w:val="both"/>
+        <w:rPr>
+          <w:rFonts w:ascii="Arial" w:hAnsi="Arial" w:cs="Arial"/>
           <w:color w:val="202124"/>
-          <w:sz w:val="24"/>
-          <w:szCs w:val="24"/>
-          <w:shd w:val="clear" w:color="auto" w:fill="FFFFFF"/>
-        </w:rPr>
-      </w:pPr>
-      <w:r>
-        <w:rPr>
-          <w:rFonts w:ascii="Arial" w:hAnsi="Arial" w:cs="Arial"/>
-          <w:sz w:val="24"/>
-          <w:szCs w:val="24"/>
-        </w:rPr>
-        <w:t xml:space="preserve">Funcionalidades intuitivas - </w:t>
+          <w:shd w:val="clear" w:color="auto" w:fill="FFFFFF"/>
+        </w:rPr>
+      </w:pPr>
+      <w:r>
+        <w:rPr>
+          <w:rFonts w:ascii="Arial" w:hAnsi="Arial" w:cs="Arial"/>
+          <w:b/>
+          <w:bCs/>
+          <w:color w:val="363636"/>
+          <w:sz w:val="24"/>
+          <w:szCs w:val="24"/>
+          <w:shd w:val="clear" w:color="auto" w:fill="FFFFFF"/>
+        </w:rPr>
+        <w:t>Front-</w:t>
+      </w:r>
+      <w:proofErr w:type="spellStart"/>
+      <w:r>
+        <w:rPr>
+          <w:rFonts w:ascii="Arial" w:hAnsi="Arial" w:cs="Arial"/>
+          <w:b/>
+          <w:bCs/>
+          <w:color w:val="363636"/>
+          <w:sz w:val="24"/>
+          <w:szCs w:val="24"/>
+          <w:shd w:val="clear" w:color="auto" w:fill="FFFFFF"/>
+        </w:rPr>
+        <w:t>end</w:t>
+      </w:r>
+      <w:proofErr w:type="spellEnd"/>
+      <w:r>
+        <w:rPr>
+          <w:rFonts w:ascii="Arial" w:hAnsi="Arial" w:cs="Arial"/>
+          <w:b/>
+          <w:bCs/>
+          <w:color w:val="363636"/>
+          <w:sz w:val="24"/>
+          <w:szCs w:val="24"/>
+          <w:shd w:val="clear" w:color="auto" w:fill="FFFFFF"/>
+        </w:rPr>
+        <w:t xml:space="preserve">: </w:t>
+      </w:r>
+      <w:r>
+        <w:rPr>
+          <w:rFonts w:ascii="Arial" w:hAnsi="Arial" w:cs="Arial"/>
+          <w:color w:val="363636"/>
+          <w:sz w:val="24"/>
+          <w:szCs w:val="24"/>
+          <w:shd w:val="clear" w:color="auto" w:fill="FFFFFF"/>
+        </w:rPr>
+        <w:t>Termo utilizado para denominar</w:t>
       </w:r>
       <w:r>
         <w:rPr>
           <w:rFonts w:ascii="Arial" w:hAnsi="Arial" w:cs="Arial"/>
           <w:color w:val="202124"/>
-          <w:sz w:val="24"/>
-          <w:szCs w:val="24"/>
-          <w:shd w:val="clear" w:color="auto" w:fill="FFFFFF"/>
-        </w:rPr>
-        <w:t xml:space="preserve">Que se refere à intuição; </w:t>
+          <w:shd w:val="clear" w:color="auto" w:fill="FFFFFF"/>
+        </w:rPr>
+        <w:t xml:space="preserve"> </w:t>
+      </w:r>
+      <w:r>
+        <w:rPr>
+          <w:rFonts w:ascii="Arial" w:hAnsi="Arial" w:cs="Arial"/>
+          <w:sz w:val="24"/>
+          <w:szCs w:val="24"/>
+        </w:rPr>
+        <w:t xml:space="preserve">a interface gráfica do projeto. Ou seja, é onde se desenvolve </w:t>
+      </w:r>
+      <w:r>
+        <w:rPr>
+          <w:rFonts w:ascii="Arial" w:hAnsi="Arial" w:cs="Arial"/>
+          <w:sz w:val="24"/>
+          <w:szCs w:val="24"/>
+        </w:rPr>
+        <w:t xml:space="preserve">o design e visual </w:t>
+      </w:r>
+      <w:r>
+        <w:rPr>
+          <w:rFonts w:ascii="Arial" w:hAnsi="Arial" w:cs="Arial"/>
+          <w:sz w:val="24"/>
+          <w:szCs w:val="24"/>
+        </w:rPr>
+        <w:t>com a qual o usuário irá interagir diretamente, seja em softwares, sites, aplicativos, etc.</w:t>
       </w:r>
       <w:r>
         <w:rPr>
           <w:rFonts w:ascii="Arial" w:hAnsi="Arial" w:cs="Arial"/>
           <w:color w:val="202124"/>
-          <w:sz w:val="24"/>
-          <w:szCs w:val="24"/>
-          <w:shd w:val="clear" w:color="auto" w:fill="FFFFFF"/>
-        </w:rPr>
-        <w:t xml:space="preserve">de fácil </w:t>
+          <w:shd w:val="clear" w:color="auto" w:fill="FFFFFF"/>
+        </w:rPr>
+        <w:t xml:space="preserve"> </w:t>
+      </w:r>
+    </w:p>
+    <w:p>
+      <w:pPr>
+        <w:jc w:val="both"/>
+        <w:rPr>
+          <w:rFonts w:ascii="Arial" w:hAnsi="Arial" w:cs="Arial"/>
+          <w:color w:val="202124"/>
+          <w:sz w:val="24"/>
+          <w:szCs w:val="24"/>
+          <w:shd w:val="clear" w:color="auto" w:fill="FFFFFF"/>
+        </w:rPr>
+      </w:pPr>
+      <w:r>
+        <w:rPr>
+          <w:rFonts w:ascii="Arial" w:hAnsi="Arial" w:cs="Arial"/>
+          <w:b/>
+          <w:bCs/>
+          <w:color w:val="202124"/>
+          <w:shd w:val="clear" w:color="auto" w:fill="FFFFFF"/>
+        </w:rPr>
+        <w:t>PHP:</w:t>
+      </w:r>
+      <w:r>
+        <w:rPr>
+          <w:rFonts w:ascii="Arial" w:hAnsi="Arial" w:cs="Arial"/>
+          <w:b/>
+          <w:bCs/>
+          <w:color w:val="202124"/>
+          <w:shd w:val="clear" w:color="auto" w:fill="FFFFFF"/>
+        </w:rPr>
+        <w:t xml:space="preserve"> </w:t>
+      </w:r>
+      <w:r>
+        <w:rPr>
+          <w:rFonts w:ascii="Arial" w:hAnsi="Arial" w:cs="Arial"/>
+          <w:color w:val="202124"/>
+          <w:sz w:val="24"/>
+          <w:szCs w:val="24"/>
+          <w:shd w:val="clear" w:color="auto" w:fill="FFFFFF"/>
+        </w:rPr>
+        <w:t>PHP é uma linguagem de programação nomeada de “</w:t>
+      </w:r>
+      <w:r>
+        <w:rPr>
+          <w:rFonts w:ascii="Arial" w:hAnsi="Arial" w:cs="Arial"/>
+          <w:sz w:val="24"/>
+          <w:szCs w:val="24"/>
+        </w:rPr>
+        <w:t xml:space="preserve">Hypertext </w:t>
       </w:r>
       <w:proofErr w:type="spellStart"/>
       <w:r>
         <w:rPr>
           <w:rFonts w:ascii="Arial" w:hAnsi="Arial" w:cs="Arial"/>
+          <w:sz w:val="24"/>
+          <w:szCs w:val="24"/>
+        </w:rPr>
+        <w:t>Preprocessor</w:t>
+      </w:r>
+      <w:proofErr w:type="spellEnd"/>
+      <w:r>
+        <w:rPr>
+          <w:rFonts w:ascii="Arial" w:hAnsi="Arial" w:cs="Arial"/>
+          <w:sz w:val="24"/>
+          <w:szCs w:val="24"/>
+        </w:rPr>
+        <w:t>”</w:t>
+      </w:r>
+      <w:r>
+        <w:rPr>
+          <w:rFonts w:ascii="Arial" w:hAnsi="Arial" w:cs="Arial"/>
+          <w:b/>
+          <w:bCs/>
           <w:color w:val="202124"/>
-          <w:sz w:val="24"/>
-          <w:szCs w:val="24"/>
-          <w:shd w:val="clear" w:color="auto" w:fill="FFFFFF"/>
-        </w:rPr>
-        <w:t>compreenção</w:t>
+          <w:shd w:val="clear" w:color="auto" w:fill="FFFFFF"/>
+        </w:rPr>
+        <w:t xml:space="preserve">, </w:t>
+      </w:r>
+      <w:r>
+        <w:rPr>
+          <w:rFonts w:ascii="Arial" w:hAnsi="Arial" w:cs="Arial"/>
+          <w:color w:val="202124"/>
+          <w:sz w:val="24"/>
+          <w:szCs w:val="24"/>
+          <w:shd w:val="clear" w:color="auto" w:fill="FFFFFF"/>
+        </w:rPr>
+        <w:t>sendo</w:t>
+      </w:r>
+      <w:r>
+        <w:rPr>
+          <w:rFonts w:ascii="Arial" w:hAnsi="Arial" w:cs="Arial"/>
+          <w:color w:val="202124"/>
+          <w:sz w:val="24"/>
+          <w:szCs w:val="24"/>
+          <w:shd w:val="clear" w:color="auto" w:fill="FFFFFF"/>
+        </w:rPr>
+        <w:t xml:space="preserve"> uma linguagem de script open </w:t>
+      </w:r>
+      <w:proofErr w:type="spellStart"/>
+      <w:r>
+        <w:rPr>
+          <w:rFonts w:ascii="Arial" w:hAnsi="Arial" w:cs="Arial"/>
+          <w:color w:val="202124"/>
+          <w:sz w:val="24"/>
+          <w:szCs w:val="24"/>
+          <w:shd w:val="clear" w:color="auto" w:fill="FFFFFF"/>
+        </w:rPr>
+        <w:t>source</w:t>
       </w:r>
       <w:proofErr w:type="spellEnd"/>
       <w:r>
@@ -1611,7 +1912,7 @@
           <w:szCs w:val="24"/>
           <w:shd w:val="clear" w:color="auto" w:fill="FFFFFF"/>
         </w:rPr>
-        <w:t xml:space="preserve">, </w:t>
+        <w:t xml:space="preserve"> de uso geral, muito utilizada, e especialmente adequada para o desenvolvimento web e que pode ser embutida dentro do HTML</w:t>
       </w:r>
       <w:r>
         <w:rPr>
@@ -1621,9 +1922,12 @@
           <w:szCs w:val="24"/>
           <w:shd w:val="clear" w:color="auto" w:fill="FFFFFF"/>
         </w:rPr>
-        <w:t>entendido, compreendido e reconhecido</w:t>
-      </w:r>
-      <w:r>
+        <w:t>.</w:t>
+      </w:r>
+    </w:p>
+    <w:p>
+      <w:pPr>
+        <w:jc w:val="both"/>
         <w:rPr>
           <w:rFonts w:ascii="Arial" w:hAnsi="Arial" w:cs="Arial"/>
           <w:color w:val="202124"/>
@@ -1631,20 +1935,430 @@
           <w:szCs w:val="24"/>
           <w:shd w:val="clear" w:color="auto" w:fill="FFFFFF"/>
         </w:rPr>
-        <w:t>.</w:t>
-      </w:r>
-    </w:p>
-    <w:p>
-      <w:pPr>
-        <w:rPr>
-          <w:rFonts w:ascii="Arial" w:hAnsi="Arial" w:cs="Arial"/>
+      </w:pPr>
+      <w:r>
+        <w:rPr>
+          <w:rFonts w:ascii="Arial" w:hAnsi="Arial" w:cs="Arial"/>
+          <w:b/>
+          <w:bCs/>
           <w:color w:val="202124"/>
-          <w:shd w:val="clear" w:color="auto" w:fill="FFFFFF"/>
-        </w:rPr>
-      </w:pPr>
-      <w:r>
-        <w:rPr>
-          <w:rFonts w:ascii="Arial" w:hAnsi="Arial" w:cs="Arial"/>
+          <w:sz w:val="24"/>
+          <w:szCs w:val="24"/>
+          <w:shd w:val="clear" w:color="auto" w:fill="FFFFFF"/>
+        </w:rPr>
+        <w:t xml:space="preserve">HTML: </w:t>
+      </w:r>
+      <w:r>
+        <w:rPr>
+          <w:rFonts w:ascii="Arial" w:hAnsi="Arial" w:cs="Arial"/>
+          <w:color w:val="202124"/>
+          <w:sz w:val="24"/>
+          <w:szCs w:val="24"/>
+          <w:shd w:val="clear" w:color="auto" w:fill="FFFFFF"/>
+        </w:rPr>
+        <w:t>HTML ou “</w:t>
+      </w:r>
+      <w:proofErr w:type="spellStart"/>
+      <w:r>
+        <w:rPr>
+          <w:rFonts w:ascii="Arial" w:hAnsi="Arial" w:cs="Arial"/>
+          <w:sz w:val="24"/>
+          <w:szCs w:val="24"/>
+        </w:rPr>
+        <w:t>HyperText</w:t>
+      </w:r>
+      <w:proofErr w:type="spellEnd"/>
+      <w:r>
+        <w:rPr>
+          <w:rFonts w:ascii="Arial" w:hAnsi="Arial" w:cs="Arial"/>
+          <w:sz w:val="24"/>
+          <w:szCs w:val="24"/>
+        </w:rPr>
+        <w:t xml:space="preserve"> Markup </w:t>
+      </w:r>
+      <w:proofErr w:type="spellStart"/>
+      <w:r>
+        <w:rPr>
+          <w:rFonts w:ascii="Arial" w:hAnsi="Arial" w:cs="Arial"/>
+          <w:sz w:val="24"/>
+          <w:szCs w:val="24"/>
+        </w:rPr>
+        <w:t>Language</w:t>
+      </w:r>
+      <w:proofErr w:type="spellEnd"/>
+      <w:r>
+        <w:rPr>
+          <w:rFonts w:ascii="Arial" w:hAnsi="Arial" w:cs="Arial"/>
+          <w:sz w:val="24"/>
+          <w:szCs w:val="24"/>
+        </w:rPr>
+        <w:t>”</w:t>
+      </w:r>
+      <w:r>
+        <w:rPr>
+          <w:rFonts w:ascii="Arial" w:hAnsi="Arial" w:cs="Arial"/>
+          <w:b/>
+          <w:bCs/>
+          <w:color w:val="202124"/>
+          <w:shd w:val="clear" w:color="auto" w:fill="FFFFFF"/>
+        </w:rPr>
+        <w:t xml:space="preserve"> </w:t>
+      </w:r>
+      <w:r>
+        <w:rPr>
+          <w:rFonts w:ascii="Arial" w:hAnsi="Arial" w:cs="Arial"/>
+          <w:color w:val="202124"/>
+          <w:sz w:val="24"/>
+          <w:szCs w:val="24"/>
+          <w:shd w:val="clear" w:color="auto" w:fill="FFFFFF"/>
+        </w:rPr>
+        <w:t>é o componente base da web. Isso quer dizer que ele permite a construção de websites e a inserção de novos conteúdos, como imagens e vídeos, por meio dos hipertextos.</w:t>
+      </w:r>
+    </w:p>
+    <w:p>
+      <w:pPr>
+        <w:jc w:val="both"/>
+        <w:rPr>
+          <w:rFonts w:ascii="Arial" w:hAnsi="Arial" w:cs="Arial"/>
+          <w:color w:val="202124"/>
+          <w:sz w:val="24"/>
+          <w:szCs w:val="24"/>
+          <w:shd w:val="clear" w:color="auto" w:fill="FFFFFF"/>
+        </w:rPr>
+      </w:pPr>
+      <w:r>
+        <w:rPr>
+          <w:rFonts w:ascii="Arial" w:hAnsi="Arial" w:cs="Arial"/>
+          <w:b/>
+          <w:bCs/>
+          <w:color w:val="202124"/>
+          <w:sz w:val="24"/>
+          <w:szCs w:val="24"/>
+          <w:shd w:val="clear" w:color="auto" w:fill="FFFFFF"/>
+        </w:rPr>
+        <w:t>Hipertexto:</w:t>
+      </w:r>
+      <w:r>
+        <w:rPr>
+          <w:rFonts w:ascii="Arial" w:hAnsi="Arial" w:cs="Arial"/>
+          <w:b/>
+          <w:bCs/>
+          <w:color w:val="202124"/>
+          <w:shd w:val="clear" w:color="auto" w:fill="FFFFFF"/>
+        </w:rPr>
+        <w:t xml:space="preserve"> </w:t>
+      </w:r>
+      <w:r>
+        <w:rPr>
+          <w:rFonts w:ascii="Arial" w:hAnsi="Arial" w:cs="Arial"/>
+          <w:color w:val="202124"/>
+          <w:sz w:val="24"/>
+          <w:szCs w:val="24"/>
+          <w:shd w:val="clear" w:color="auto" w:fill="FFFFFF"/>
+        </w:rPr>
+        <w:t xml:space="preserve">termo </w:t>
+      </w:r>
+      <w:r>
+        <w:rPr>
+          <w:rFonts w:ascii="Arial" w:hAnsi="Arial" w:cs="Arial"/>
+          <w:color w:val="202124"/>
+          <w:sz w:val="24"/>
+          <w:szCs w:val="24"/>
+          <w:shd w:val="clear" w:color="auto" w:fill="FFFFFF"/>
+        </w:rPr>
+        <w:t>utilizado</w:t>
+      </w:r>
+      <w:r>
+        <w:rPr>
+          <w:rFonts w:ascii="Arial" w:hAnsi="Arial" w:cs="Arial"/>
+          <w:color w:val="202124"/>
+          <w:sz w:val="24"/>
+          <w:szCs w:val="24"/>
+          <w:shd w:val="clear" w:color="auto" w:fill="FFFFFF"/>
+        </w:rPr>
+        <w:t xml:space="preserve"> para </w:t>
+      </w:r>
+      <w:r>
+        <w:rPr>
+          <w:rFonts w:ascii="Arial" w:hAnsi="Arial" w:cs="Arial"/>
+          <w:color w:val="202124"/>
+          <w:sz w:val="24"/>
+          <w:szCs w:val="24"/>
+          <w:shd w:val="clear" w:color="auto" w:fill="FFFFFF"/>
+        </w:rPr>
+        <w:t>nomear</w:t>
+      </w:r>
+      <w:r>
+        <w:rPr>
+          <w:rFonts w:ascii="Arial" w:hAnsi="Arial" w:cs="Arial"/>
+          <w:color w:val="202124"/>
+          <w:sz w:val="24"/>
+          <w:szCs w:val="24"/>
+          <w:shd w:val="clear" w:color="auto" w:fill="FFFFFF"/>
+        </w:rPr>
+        <w:t xml:space="preserve"> escritura</w:t>
+      </w:r>
+      <w:r>
+        <w:rPr>
+          <w:rFonts w:ascii="Arial" w:hAnsi="Arial" w:cs="Arial"/>
+          <w:color w:val="202124"/>
+          <w:sz w:val="24"/>
+          <w:szCs w:val="24"/>
+          <w:shd w:val="clear" w:color="auto" w:fill="FFFFFF"/>
+        </w:rPr>
+        <w:t>s</w:t>
+      </w:r>
+      <w:r>
+        <w:rPr>
+          <w:rFonts w:ascii="Arial" w:hAnsi="Arial" w:cs="Arial"/>
+          <w:color w:val="202124"/>
+          <w:sz w:val="24"/>
+          <w:szCs w:val="24"/>
+          <w:shd w:val="clear" w:color="auto" w:fill="FFFFFF"/>
+        </w:rPr>
+        <w:t xml:space="preserve"> eletrônica</w:t>
+      </w:r>
+      <w:r>
+        <w:rPr>
+          <w:rFonts w:ascii="Arial" w:hAnsi="Arial" w:cs="Arial"/>
+          <w:color w:val="202124"/>
+          <w:sz w:val="24"/>
+          <w:szCs w:val="24"/>
+          <w:shd w:val="clear" w:color="auto" w:fill="FFFFFF"/>
+        </w:rPr>
+        <w:t>s</w:t>
+      </w:r>
+      <w:r>
+        <w:rPr>
+          <w:rFonts w:ascii="Arial" w:hAnsi="Arial" w:cs="Arial"/>
+          <w:color w:val="202124"/>
+          <w:sz w:val="24"/>
+          <w:szCs w:val="24"/>
+          <w:shd w:val="clear" w:color="auto" w:fill="FFFFFF"/>
+        </w:rPr>
+        <w:t xml:space="preserve"> não-sequencia</w:t>
+      </w:r>
+      <w:r>
+        <w:rPr>
+          <w:rFonts w:ascii="Arial" w:hAnsi="Arial" w:cs="Arial"/>
+          <w:color w:val="202124"/>
+          <w:sz w:val="24"/>
+          <w:szCs w:val="24"/>
+          <w:shd w:val="clear" w:color="auto" w:fill="FFFFFF"/>
+        </w:rPr>
+        <w:t>is</w:t>
+      </w:r>
+      <w:r>
+        <w:rPr>
+          <w:rFonts w:ascii="Arial" w:hAnsi="Arial" w:cs="Arial"/>
+          <w:color w:val="202124"/>
+          <w:sz w:val="24"/>
+          <w:szCs w:val="24"/>
+          <w:shd w:val="clear" w:color="auto" w:fill="FFFFFF"/>
+        </w:rPr>
+        <w:t xml:space="preserve"> e não-linear</w:t>
+      </w:r>
+      <w:r>
+        <w:rPr>
+          <w:rFonts w:ascii="Arial" w:hAnsi="Arial" w:cs="Arial"/>
+          <w:color w:val="202124"/>
+          <w:sz w:val="24"/>
+          <w:szCs w:val="24"/>
+          <w:shd w:val="clear" w:color="auto" w:fill="FFFFFF"/>
+        </w:rPr>
+        <w:t>es</w:t>
+      </w:r>
+      <w:r>
+        <w:rPr>
+          <w:rFonts w:ascii="Arial" w:hAnsi="Arial" w:cs="Arial"/>
+          <w:color w:val="202124"/>
+          <w:sz w:val="24"/>
+          <w:szCs w:val="24"/>
+          <w:shd w:val="clear" w:color="auto" w:fill="FFFFFF"/>
+        </w:rPr>
+        <w:t>, que se bifurca</w:t>
+      </w:r>
+      <w:r>
+        <w:rPr>
+          <w:rFonts w:ascii="Arial" w:hAnsi="Arial" w:cs="Arial"/>
+          <w:color w:val="202124"/>
+          <w:sz w:val="24"/>
+          <w:szCs w:val="24"/>
+          <w:shd w:val="clear" w:color="auto" w:fill="FFFFFF"/>
+        </w:rPr>
+        <w:t>m</w:t>
+      </w:r>
+      <w:r>
+        <w:rPr>
+          <w:rFonts w:ascii="Arial" w:hAnsi="Arial" w:cs="Arial"/>
+          <w:color w:val="202124"/>
+          <w:sz w:val="24"/>
+          <w:szCs w:val="24"/>
+          <w:shd w:val="clear" w:color="auto" w:fill="FFFFFF"/>
+        </w:rPr>
+        <w:t xml:space="preserve"> e permite</w:t>
+      </w:r>
+      <w:r>
+        <w:rPr>
+          <w:rFonts w:ascii="Arial" w:hAnsi="Arial" w:cs="Arial"/>
+          <w:color w:val="202124"/>
+          <w:sz w:val="24"/>
+          <w:szCs w:val="24"/>
+          <w:shd w:val="clear" w:color="auto" w:fill="FFFFFF"/>
+        </w:rPr>
+        <w:t>m</w:t>
+      </w:r>
+      <w:r>
+        <w:rPr>
+          <w:rFonts w:ascii="Arial" w:hAnsi="Arial" w:cs="Arial"/>
+          <w:color w:val="202124"/>
+          <w:sz w:val="24"/>
+          <w:szCs w:val="24"/>
+          <w:shd w:val="clear" w:color="auto" w:fill="FFFFFF"/>
+        </w:rPr>
+        <w:t xml:space="preserve"> ao leitor o acesso a um número quase sem limite de outros textos a partir de escolhas locais e sucessivas em tempo real.</w:t>
+      </w:r>
+    </w:p>
+    <w:p>
+      <w:pPr>
+        <w:jc w:val="both"/>
+        <w:rPr>
+          <w:rFonts w:ascii="Arial" w:hAnsi="Arial" w:cs="Arial"/>
+          <w:color w:val="202124"/>
+          <w:sz w:val="24"/>
+          <w:szCs w:val="24"/>
+          <w:shd w:val="clear" w:color="auto" w:fill="FFFFFF"/>
+        </w:rPr>
+      </w:pPr>
+      <w:r>
+        <w:rPr>
+          <w:rFonts w:ascii="Arial" w:hAnsi="Arial" w:cs="Arial"/>
+          <w:b/>
+          <w:bCs/>
+          <w:color w:val="202124"/>
+          <w:shd w:val="clear" w:color="auto" w:fill="FFFFFF"/>
+        </w:rPr>
+        <w:t xml:space="preserve"> </w:t>
+      </w:r>
+      <w:r>
+        <w:rPr>
+          <w:rFonts w:ascii="Arial" w:hAnsi="Arial" w:cs="Arial"/>
+          <w:b/>
+          <w:bCs/>
+          <w:color w:val="202124"/>
+          <w:shd w:val="clear" w:color="auto" w:fill="FFFFFF"/>
+        </w:rPr>
+        <w:t>AWS:</w:t>
+      </w:r>
+      <w:r>
+        <w:rPr>
+          <w:rFonts w:ascii="Arial" w:hAnsi="Arial" w:cs="Arial"/>
+          <w:color w:val="202124"/>
+          <w:sz w:val="24"/>
+          <w:szCs w:val="24"/>
+          <w:shd w:val="clear" w:color="auto" w:fill="FFFFFF"/>
+        </w:rPr>
+        <w:t xml:space="preserve"> AWS ou “</w:t>
+      </w:r>
+      <w:proofErr w:type="spellStart"/>
+      <w:r>
+        <w:rPr>
+          <w:rFonts w:ascii="Arial" w:hAnsi="Arial" w:cs="Arial"/>
+          <w:color w:val="202124"/>
+          <w:sz w:val="24"/>
+          <w:szCs w:val="24"/>
+          <w:shd w:val="clear" w:color="auto" w:fill="FFFFFF"/>
+        </w:rPr>
+        <w:t>Amazon</w:t>
+      </w:r>
+      <w:proofErr w:type="spellEnd"/>
+      <w:r>
+        <w:rPr>
+          <w:rFonts w:ascii="Arial" w:hAnsi="Arial" w:cs="Arial"/>
+          <w:color w:val="202124"/>
+          <w:sz w:val="24"/>
+          <w:szCs w:val="24"/>
+          <w:shd w:val="clear" w:color="auto" w:fill="FFFFFF"/>
+        </w:rPr>
+        <w:t xml:space="preserve"> Web Services” é a sigla utilizada para nomear</w:t>
+      </w:r>
+      <w:r>
+        <w:rPr>
+          <w:rFonts w:ascii="Arial" w:hAnsi="Arial" w:cs="Arial"/>
+          <w:color w:val="202124"/>
+          <w:sz w:val="24"/>
+          <w:szCs w:val="24"/>
+          <w:shd w:val="clear" w:color="auto" w:fill="FFFFFF"/>
+        </w:rPr>
+        <w:t xml:space="preserve"> </w:t>
+      </w:r>
+      <w:r>
+        <w:rPr>
+          <w:rFonts w:ascii="Arial" w:hAnsi="Arial" w:cs="Arial"/>
+          <w:color w:val="202124"/>
+          <w:sz w:val="24"/>
+          <w:szCs w:val="24"/>
+          <w:shd w:val="clear" w:color="auto" w:fill="FFFFFF"/>
+        </w:rPr>
+        <w:t>um provedor de serviços em nuvem que oferece serviços de infraestrutura de TI para empresas por meio da internet, o que é conhecido popularmente como computação em nuvem.</w:t>
+      </w:r>
+    </w:p>
+    <w:p>
+      <w:pPr>
+        <w:jc w:val="both"/>
+        <w:rPr>
+          <w:rFonts w:ascii="Arial" w:hAnsi="Arial" w:cs="Arial"/>
+          <w:b/>
+          <w:bCs/>
+          <w:color w:val="202124"/>
+          <w:shd w:val="clear" w:color="auto" w:fill="FFFFFF"/>
+        </w:rPr>
+      </w:pPr>
+      <w:r>
+        <w:rPr>
+          <w:rFonts w:ascii="Arial" w:hAnsi="Arial" w:cs="Arial"/>
+          <w:b/>
+          <w:bCs/>
+          <w:color w:val="202124"/>
+          <w:shd w:val="clear" w:color="auto" w:fill="FFFFFF"/>
+        </w:rPr>
+        <w:t xml:space="preserve"> </w:t>
+      </w:r>
+      <w:r>
+        <w:rPr>
+          <w:rFonts w:ascii="Arial" w:hAnsi="Arial" w:cs="Arial"/>
+          <w:b/>
+          <w:bCs/>
+          <w:color w:val="202124"/>
+          <w:shd w:val="clear" w:color="auto" w:fill="FFFFFF"/>
+        </w:rPr>
+        <w:t xml:space="preserve">Diagramas: </w:t>
+      </w:r>
+      <w:r>
+        <w:rPr>
+          <w:rFonts w:ascii="Arial" w:hAnsi="Arial" w:cs="Arial"/>
+          <w:color w:val="202124"/>
+          <w:sz w:val="24"/>
+          <w:szCs w:val="24"/>
+          <w:shd w:val="clear" w:color="auto" w:fill="FFFFFF"/>
+        </w:rPr>
+        <w:t>Diagrama é uma representação gráfica usada para demonstrar um esquema simplificado ou um resumo sobre um assunto.</w:t>
+      </w:r>
+      <w:r>
+        <w:rPr>
+          <w:rFonts w:ascii="Arial" w:hAnsi="Arial" w:cs="Arial"/>
+          <w:b/>
+          <w:bCs/>
+          <w:color w:val="202124"/>
+          <w:shd w:val="clear" w:color="auto" w:fill="FFFFFF"/>
+        </w:rPr>
+        <w:t xml:space="preserve"> </w:t>
+      </w:r>
+      <w:r>
+        <w:rPr>
+          <w:rFonts w:ascii="Arial" w:hAnsi="Arial" w:cs="Arial"/>
+          <w:b/>
+          <w:bCs/>
           <w:color w:val="202124"/>
           <w:shd w:val="clear" w:color="auto" w:fill="FFFFFF"/>
         </w:rPr>
@@ -2505,15 +3219,7 @@
           <w:sz w:val="24"/>
           <w:szCs w:val="24"/>
         </w:rPr>
-        <w:t xml:space="preserve"> </w:t>
-      </w:r>
-      <w:r>
-        <w:rPr>
-          <w:rFonts w:ascii="Arial" w:hAnsi="Arial" w:cs="Arial"/>
-          <w:sz w:val="24"/>
-          <w:szCs w:val="24"/>
-        </w:rPr>
-        <w:t>devem ter a possibilidade de realizar cadastro na Plataforma</w:t>
+        <w:t xml:space="preserve"> devem ter a possibilidade de realizar cadastro na Plataforma</w:t>
       </w:r>
     </w:p>
     <w:p>
@@ -2694,15 +3400,7 @@
           <w:sz w:val="24"/>
           <w:szCs w:val="24"/>
         </w:rPr>
-        <w:t xml:space="preserve"> </w:t>
-      </w:r>
-      <w:r>
-        <w:rPr>
-          <w:rFonts w:ascii="Arial" w:hAnsi="Arial" w:cs="Arial"/>
-          <w:sz w:val="24"/>
-          <w:szCs w:val="24"/>
-        </w:rPr>
-        <w:t xml:space="preserve">Orientadores </w:t>
+        <w:t xml:space="preserve"> Orientadores </w:t>
       </w:r>
       <w:r>
         <w:rPr>
@@ -2873,23 +3571,7 @@
           <w:sz w:val="24"/>
           <w:szCs w:val="24"/>
         </w:rPr>
-        <w:t xml:space="preserve">: </w:t>
-      </w:r>
-      <w:r>
-        <w:rPr>
-          <w:rFonts w:ascii="Arial" w:hAnsi="Arial" w:cs="Arial"/>
-          <w:sz w:val="24"/>
-          <w:szCs w:val="24"/>
-        </w:rPr>
-        <w:t xml:space="preserve">Orientadores </w:t>
-      </w:r>
-      <w:r>
-        <w:rPr>
-          <w:rFonts w:ascii="Arial" w:hAnsi="Arial" w:cs="Arial"/>
-          <w:sz w:val="24"/>
-          <w:szCs w:val="24"/>
-        </w:rPr>
-        <w:t>devem ter a opção de enviar e gerir notificações para os alunos</w:t>
+        <w:t>: Orientadores devem ter a opção de enviar e gerir notificações para os alunos</w:t>
       </w:r>
     </w:p>
     <w:p>
@@ -2922,23 +3604,7 @@
           <w:sz w:val="24"/>
           <w:szCs w:val="24"/>
         </w:rPr>
-        <w:t xml:space="preserve"> </w:t>
-      </w:r>
-      <w:r>
-        <w:rPr>
-          <w:rFonts w:ascii="Arial" w:hAnsi="Arial" w:cs="Arial"/>
-          <w:sz w:val="24"/>
-          <w:szCs w:val="24"/>
-        </w:rPr>
-        <w:t>Orientadores</w:t>
-      </w:r>
-      <w:r>
-        <w:rPr>
-          <w:rFonts w:ascii="Arial" w:hAnsi="Arial" w:cs="Arial"/>
-          <w:sz w:val="24"/>
-          <w:szCs w:val="24"/>
-        </w:rPr>
-        <w:t xml:space="preserve"> devem conseguir disponibilizar a entrega de arquivos para os alunos em suas devidas datas.</w:t>
+        <w:t xml:space="preserve"> Orientadores devem conseguir disponibilizar a entrega de arquivos para os alunos em suas devidas datas.</w:t>
       </w:r>
     </w:p>
     <w:p>

</xml_diff>